<commit_message>
after a longish run with a new strategy
</commit_message>
<xml_diff>
--- a/notebooks/Report.docx
+++ b/notebooks/Report.docx
@@ -60,6 +60,11 @@
     </w:p>
     <w:p/>
     <w:p>
+      <w:bookmarkStart w:id="0" w:name="_GoBack"/>
+      <w:bookmarkEnd w:id="0"/>
+    </w:p>
+    <w:p/>
+    <w:p>
       <w:pPr>
         <w:pStyle w:val="Heading3"/>
       </w:pPr>
@@ -70,14 +75,188 @@
     <w:p/>
     <w:p>
       <w:pPr>
+        <w:jc w:val="center"/>
+      </w:pPr>
+      <w:r>
+        <w:rPr>
+          <w:noProof/>
+        </w:rPr>
+        <w:drawing>
+          <wp:inline distT="0" distB="0" distL="0" distR="0" wp14:anchorId="1A3EA91C" wp14:editId="77F2ED91">
+            <wp:extent cx="2743200" cy="2113055"/>
+            <wp:effectExtent l="0" t="0" r="0" b="0"/>
+            <wp:docPr id="21" name="Picture 21"/>
+            <wp:cNvGraphicFramePr>
+              <a:graphicFrameLocks xmlns:a="http://schemas.openxmlformats.org/drawingml/2006/main" noChangeAspect="1"/>
+            </wp:cNvGraphicFramePr>
+            <a:graphic xmlns:a="http://schemas.openxmlformats.org/drawingml/2006/main">
+              <a:graphicData uri="http://schemas.openxmlformats.org/drawingml/2006/picture">
+                <pic:pic xmlns:pic="http://schemas.openxmlformats.org/drawingml/2006/picture">
+                  <pic:nvPicPr>
+                    <pic:cNvPr id="21" name="Screen Shot 2018-12-14 at 10.42.29 PM.png"/>
+                    <pic:cNvPicPr/>
+                  </pic:nvPicPr>
+                  <pic:blipFill>
+                    <a:blip r:embed="rId8">
+                      <a:extLst>
+                        <a:ext uri="{28A0092B-C50C-407E-A947-70E740481C1C}">
+                          <a14:useLocalDpi xmlns:a14="http://schemas.microsoft.com/office/drawing/2010/main" val="0"/>
+                        </a:ext>
+                      </a:extLst>
+                    </a:blip>
+                    <a:stretch>
+                      <a:fillRect/>
+                    </a:stretch>
+                  </pic:blipFill>
+                  <pic:spPr>
+                    <a:xfrm>
+                      <a:off x="0" y="0"/>
+                      <a:ext cx="2768582" cy="2132607"/>
+                    </a:xfrm>
+                    <a:prstGeom prst="rect">
+                      <a:avLst/>
+                    </a:prstGeom>
+                  </pic:spPr>
+                </pic:pic>
+              </a:graphicData>
+            </a:graphic>
+          </wp:inline>
+        </w:drawing>
+      </w:r>
+    </w:p>
+    <w:p>
+      <w:r>
+        <w:t xml:space="preserve">Fig. &lt;&gt;. A schematic diagram of the agent used by the model. </w:t>
+      </w:r>
+    </w:p>
+    <w:p/>
+    <w:p>
+      <w:pPr>
         <w:pStyle w:val="Heading4"/>
       </w:pPr>
       <w:r>
-        <w:t>4.1.1.1. The Actors</w:t>
+        <w:t>4.1.1.</w:t>
+      </w:r>
+      <w:r>
+        <w:t xml:space="preserve"> </w:t>
+      </w:r>
+      <w:r>
+        <w:t>1. The Actors</w:t>
       </w:r>
     </w:p>
     <w:p/>
     <w:p>
+      <w:r>
+        <w:t xml:space="preserve">A schematic representation of the agent is shown below. </w:t>
+      </w:r>
+    </w:p>
+    <w:p/>
+    <w:p>
+      <w:pPr>
+        <w:jc w:val="center"/>
+      </w:pPr>
+      <w:r>
+        <w:lastRenderedPageBreak/>
+        <w:drawing>
+          <wp:inline distT="0" distB="0" distL="0" distR="0" wp14:anchorId="65E4A3F0" wp14:editId="48669B30">
+            <wp:extent cx="1493846" cy="2233372"/>
+            <wp:effectExtent l="0" t="0" r="5080" b="1905"/>
+            <wp:docPr id="1" name="Picture 1"/>
+            <wp:cNvGraphicFramePr>
+              <a:graphicFrameLocks xmlns:a="http://schemas.openxmlformats.org/drawingml/2006/main" noChangeAspect="1"/>
+            </wp:cNvGraphicFramePr>
+            <a:graphic xmlns:a="http://schemas.openxmlformats.org/drawingml/2006/main">
+              <a:graphicData uri="http://schemas.openxmlformats.org/drawingml/2006/picture">
+                <pic:pic xmlns:pic="http://schemas.openxmlformats.org/drawingml/2006/picture">
+                  <pic:nvPicPr>
+                    <pic:cNvPr id="1" name=""/>
+                    <pic:cNvPicPr/>
+                  </pic:nvPicPr>
+                  <pic:blipFill>
+                    <a:blip r:embed="rId9"/>
+                    <a:stretch>
+                      <a:fillRect/>
+                    </a:stretch>
+                  </pic:blipFill>
+                  <pic:spPr>
+                    <a:xfrm>
+                      <a:off x="0" y="0"/>
+                      <a:ext cx="1502796" cy="2246753"/>
+                    </a:xfrm>
+                    <a:prstGeom prst="rect">
+                      <a:avLst/>
+                    </a:prstGeom>
+                  </pic:spPr>
+                </pic:pic>
+              </a:graphicData>
+            </a:graphic>
+          </wp:inline>
+        </w:drawing>
+      </w:r>
+    </w:p>
+    <w:p>
+      <w:r>
+        <w:t xml:space="preserve">Fig. </w:t>
+      </w:r>
+      <w:r>
+        <w:t xml:space="preserve"> </w:t>
+      </w:r>
+      <w:r>
+        <w:t xml:space="preserve">&lt;&gt;. </w:t>
+      </w:r>
+      <w:r>
+        <w:t>A schematic representation of the actor.</w:t>
+      </w:r>
+    </w:p>
+    <w:p/>
+    <w:p>
+      <w:r>
+        <w:t xml:space="preserve">The agent is a simple sequential neural network model that takes the state as input and generates the actions as output. It comprises of three layers with 512, 256 and 4 nodes each, with the first two layers having </w:t>
+      </w:r>
+      <w:proofErr w:type="spellStart"/>
+      <w:r>
+        <w:rPr>
+          <w:rFonts w:ascii="Courier" w:hAnsi="Courier" w:cs="Consolas"/>
+          <w:color w:val="2F5496" w:themeColor="accent1" w:themeShade="BF"/>
+          <w:sz w:val="20"/>
+          <w:szCs w:val="20"/>
+        </w:rPr>
+        <w:t>relu</w:t>
+      </w:r>
+      <w:proofErr w:type="spellEnd"/>
+      <w:r>
+        <w:t xml:space="preserve"> activation, while the final layer having the </w:t>
+      </w:r>
+      <w:r>
+        <w:rPr>
+          <w:rFonts w:ascii="Courier" w:hAnsi="Courier" w:cs="Consolas"/>
+          <w:color w:val="2F5496" w:themeColor="accent1" w:themeShade="BF"/>
+          <w:sz w:val="20"/>
+          <w:szCs w:val="20"/>
+        </w:rPr>
+        <w:t>tanh</w:t>
+      </w:r>
+      <w:r>
+        <w:t xml:space="preserve"> activation. The </w:t>
+      </w:r>
+      <w:r>
+        <w:rPr>
+          <w:rFonts w:ascii="Courier" w:hAnsi="Courier" w:cs="Consolas"/>
+          <w:color w:val="2F5496" w:themeColor="accent1" w:themeShade="BF"/>
+          <w:sz w:val="20"/>
+          <w:szCs w:val="20"/>
+        </w:rPr>
+        <w:t>tanh</w:t>
+      </w:r>
+      <w:r>
+        <w:t xml:space="preserve"> activation of the last layer allows the output to be bonded to somewhere between -1 and 1, as is the requirement of the four action</w:t>
+      </w:r>
+      <w:r>
+        <w:t>s that the actor is supposed to return.</w:t>
+      </w:r>
+    </w:p>
+    <w:p/>
+    <w:p>
       <w:pPr>
         <w:pStyle w:val="Heading4"/>
       </w:pPr>
@@ -87,10 +266,123 @@
     </w:p>
     <w:p/>
     <w:p>
+      <w:r>
+        <w:t xml:space="preserve">A schematic representation of the critic is shown below. </w:t>
+      </w:r>
+    </w:p>
+    <w:p/>
+    <w:p>
+      <w:pPr>
+        <w:jc w:val="center"/>
+      </w:pPr>
+      <w:r>
+        <w:drawing>
+          <wp:inline distT="0" distB="0" distL="0" distR="0" wp14:anchorId="71107615" wp14:editId="67202D3E">
+            <wp:extent cx="1820284" cy="2555915"/>
+            <wp:effectExtent l="0" t="0" r="0" b="0"/>
+            <wp:docPr id="20" name="Picture 20"/>
+            <wp:cNvGraphicFramePr>
+              <a:graphicFrameLocks xmlns:a="http://schemas.openxmlformats.org/drawingml/2006/main" noChangeAspect="1"/>
+            </wp:cNvGraphicFramePr>
+            <a:graphic xmlns:a="http://schemas.openxmlformats.org/drawingml/2006/main">
+              <a:graphicData uri="http://schemas.openxmlformats.org/drawingml/2006/picture">
+                <pic:pic xmlns:pic="http://schemas.openxmlformats.org/drawingml/2006/picture">
+                  <pic:nvPicPr>
+                    <pic:cNvPr id="1" name=""/>
+                    <pic:cNvPicPr/>
+                  </pic:nvPicPr>
+                  <pic:blipFill>
+                    <a:blip r:embed="rId10"/>
+                    <a:stretch>
+                      <a:fillRect/>
+                    </a:stretch>
+                  </pic:blipFill>
+                  <pic:spPr>
+                    <a:xfrm>
+                      <a:off x="0" y="0"/>
+                      <a:ext cx="1837621" cy="2580258"/>
+                    </a:xfrm>
+                    <a:prstGeom prst="rect">
+                      <a:avLst/>
+                    </a:prstGeom>
+                  </pic:spPr>
+                </pic:pic>
+              </a:graphicData>
+            </a:graphic>
+          </wp:inline>
+        </w:drawing>
+      </w:r>
+    </w:p>
+    <w:p>
+      <w:r>
+        <w:t xml:space="preserve">Fig.  &lt;&gt;. </w:t>
+      </w:r>
+      <w:r>
+        <w:t>A schematic representation of the critic</w:t>
+      </w:r>
+    </w:p>
+    <w:p/>
+    <w:p>
+      <w:r>
+        <w:t xml:space="preserve">The critic is also a fairly simple </w:t>
+      </w:r>
+      <w:r>
+        <w:t xml:space="preserve">sequential neural network </w:t>
+      </w:r>
+      <w:r>
+        <w:t xml:space="preserve">model. </w:t>
+      </w:r>
+      <w:r>
+        <w:t>The state goes through a</w:t>
+      </w:r>
+      <w:r>
+        <w:t xml:space="preserve"> layer that has 512 nodes and </w:t>
+      </w:r>
+      <w:r>
+        <w:t xml:space="preserve">is then activated by </w:t>
+      </w:r>
+      <w:proofErr w:type="spellStart"/>
+      <w:r>
+        <w:rPr>
+          <w:rFonts w:ascii="Courier" w:hAnsi="Courier" w:cs="Consolas"/>
+          <w:color w:val="2F5496" w:themeColor="accent1" w:themeShade="BF"/>
+          <w:sz w:val="20"/>
+          <w:szCs w:val="20"/>
+        </w:rPr>
+        <w:t>relu</w:t>
+      </w:r>
+      <w:proofErr w:type="spellEnd"/>
+      <w:r>
+        <w:t xml:space="preserve"> activation. </w:t>
+      </w:r>
+      <w:r>
+        <w:t xml:space="preserve">This is then combined with the actor vector, and the result is then passed through the next layer containing 256 nodes with </w:t>
+      </w:r>
+      <w:proofErr w:type="spellStart"/>
+      <w:r>
+        <w:rPr>
+          <w:rFonts w:ascii="Courier" w:hAnsi="Courier" w:cs="Consolas"/>
+          <w:color w:val="2F5496" w:themeColor="accent1" w:themeShade="BF"/>
+          <w:sz w:val="20"/>
+          <w:szCs w:val="20"/>
+        </w:rPr>
+        <w:t>relu</w:t>
+      </w:r>
+      <w:proofErr w:type="spellEnd"/>
+      <w:r>
+        <w:t xml:space="preserve"> activation again. </w:t>
+      </w:r>
+      <w:r>
+        <w:t xml:space="preserve">This is then passed onto the next layer that has a single node. This is the Q value. Note that the Q value is unbounded and linear, and thus is not activated. </w:t>
+      </w:r>
+    </w:p>
+    <w:p/>
+    <w:p>
       <w:pPr>
         <w:pStyle w:val="Heading4"/>
       </w:pPr>
       <w:r>
+        <w:lastRenderedPageBreak/>
         <w:t>4.1.1.3. The Replay Buffers</w:t>
       </w:r>
     </w:p>
@@ -313,7 +605,6 @@
         </w:numPr>
       </w:pPr>
       <w:r>
-        <w:lastRenderedPageBreak/>
         <w:t xml:space="preserve">Note that it is quite easily possible to calculate the actual cumulative reward for this problem for a fairly large number of episodes. </w:t>
       </w:r>
     </w:p>
@@ -544,7 +835,7 @@
                           <pic:cNvPicPr/>
                         </pic:nvPicPr>
                         <pic:blipFill>
-                          <a:blip r:embed="rId8">
+                          <a:blip r:embed="rId11">
                             <a:extLst>
                               <a:ext uri="{28A0092B-C50C-407E-A947-70E740481C1C}">
                                 <a14:useLocalDpi xmlns:a14="http://schemas.microsoft.com/office/drawing/2010/main" val="0"/>
@@ -601,7 +892,7 @@
                           <pic:cNvPicPr/>
                         </pic:nvPicPr>
                         <pic:blipFill>
-                          <a:blip r:embed="rId9">
+                          <a:blip r:embed="rId12">
                             <a:extLst>
                               <a:ext uri="{28A0092B-C50C-407E-A947-70E740481C1C}">
                                 <a14:useLocalDpi xmlns:a14="http://schemas.microsoft.com/office/drawing/2010/main" val="0"/>
@@ -675,7 +966,11 @@
         <w:t xml:space="preserve">. </w:t>
       </w:r>
       <w:r>
-        <w:t>Different characteristics of an agent is shown for an entire episode. In this episode, the agent starts, and successfully lobs the ball over the net (approximately at a time point of 10 units), the other agent hits the ball back, and this agent is able to hit it one more time</w:t>
+        <w:t xml:space="preserve">Different characteristics of an agent is shown for an entire episode. In this episode, the agent starts, and successfully lobs the ball over the net (approximately at a time point of </w:t>
+      </w:r>
+      <w:r>
+        <w:lastRenderedPageBreak/>
+        <w:t>10 units), the other agent hits the ball back, and this agent is able to hit it one more time</w:t>
       </w:r>
       <w:r>
         <w:t xml:space="preserve"> approximately around </w:t>
@@ -956,19 +1251,12 @@
         <w:rPr>
           <w:rFonts w:eastAsiaTheme="minorEastAsia"/>
         </w:rPr>
-        <w:t xml:space="preserve">Here, we have found regions within the episode wherein this value of the </w:t>
+        <w:t>Here, we have found regions within the episode wherein this value of the cumulative reward remains above</w:t>
       </w:r>
       <w:r>
         <w:rPr>
           <w:rFonts w:eastAsiaTheme="minorEastAsia"/>
         </w:rPr>
-        <w:lastRenderedPageBreak/>
-        <w:t>cumulative reward remains above</w:t>
-      </w:r>
-      <w:r>
-        <w:rPr>
-          <w:rFonts w:eastAsiaTheme="minorEastAsia"/>
-        </w:rPr>
         <w:t xml:space="preserve"> the value of 0.03. These are narrow regions demarcated by the thin gray lines in the </w:t>
       </w:r>
       <w:r>
@@ -977,8 +1265,6 @@
       <w:r>
         <w:t xml:space="preserve"> At least in the beginning, it is possible that it might be best to learn from within this region.</w:t>
       </w:r>
-      <w:bookmarkStart w:id="0" w:name="_GoBack"/>
-      <w:bookmarkEnd w:id="0"/>
     </w:p>
     <w:p/>
     <w:p>
@@ -1380,6 +1666,7 @@
         <w:pStyle w:val="Heading2"/>
       </w:pPr>
       <w:r>
+        <w:lastRenderedPageBreak/>
         <w:t>4.</w:t>
       </w:r>
       <w:r>
@@ -1939,7 +2226,6 @@
           <w:sz w:val="20"/>
           <w:szCs w:val="20"/>
         </w:rPr>
-        <w:lastRenderedPageBreak/>
         <w:t>Total Hits 1 : [1, 1, 1, 1, 1, 1, 1, 1, 1, 1, 1, 1, 1, 1, 1, 1, 1, 2, 2, 2, 2, 2, 2, 2, 2, 2, 2, 2, 2, 2, 2, 2, 2, 2, 2, 2, 2, 2, 2, 2, 2, 2, 2, 2, 2, 2, 2, 2, 2, 2, 2, 2, 2, 2, 2, 2, 2, 2, 2, 0, 0, 0, 0, 0, 0, 0, 0, 0, 0, 0, 0, 0, 0, 0, 0, 0, 0, 0, 0, 0, 0, 0, 0, 0, 0, 0, 0, 0, 0]</w:t>
       </w:r>
     </w:p>
@@ -3444,6 +3730,7 @@
           <w:sz w:val="20"/>
           <w:szCs w:val="20"/>
         </w:rPr>
+        <w:lastRenderedPageBreak/>
         <w:t xml:space="preserve"> -0.01 -0.01 -0.01 -0.01 -0.01 -0.01 -0.01 -0.01 -0.01 -0.01 -0.01 -0.01</w:t>
       </w:r>
     </w:p>
@@ -4195,7 +4482,6 @@
   <w:style w:type="character" w:default="1" w:styleId="DefaultParagraphFont">
     <w:name w:val="Default Paragraph Font"/>
     <w:uiPriority w:val="1"/>
-    <w:semiHidden/>
     <w:unhideWhenUsed/>
   </w:style>
   <w:style w:type="table" w:default="1" w:styleId="TableNormal">
@@ -4412,6 +4698,22 @@
         <w:insideV w:val="single" w:sz="4" w:space="0" w:color="auto"/>
       </w:tblBorders>
     </w:tblPr>
+  </w:style>
+  <w:style w:type="paragraph" w:styleId="NormalWeb">
+    <w:name w:val="Normal (Web)"/>
+    <w:basedOn w:val="Normal"/>
+    <w:uiPriority w:val="99"/>
+    <w:semiHidden/>
+    <w:unhideWhenUsed/>
+    <w:rsid w:val="00127A81"/>
+    <w:pPr>
+      <w:spacing w:before="100" w:beforeAutospacing="1" w:after="100" w:afterAutospacing="1"/>
+      <w:jc w:val="left"/>
+    </w:pPr>
+    <w:rPr>
+      <w:rFonts w:ascii="Times New Roman" w:eastAsiaTheme="minorEastAsia" w:hAnsi="Times New Roman" w:cs="Times New Roman"/>
+      <w:lang w:val="en-SG"/>
+    </w:rPr>
   </w:style>
 </w:styles>
 </file>
@@ -4682,7 +4984,7 @@
 </file>
 
 <file path=customXml/itemProps1.xml><?xml version="1.0" encoding="utf-8"?>
-<ds:datastoreItem xmlns:ds="http://schemas.openxmlformats.org/officeDocument/2006/customXml" ds:itemID="{F81C69C9-5C7B-EB48-98B3-739633E728D9}">
+<ds:datastoreItem xmlns:ds="http://schemas.openxmlformats.org/officeDocument/2006/customXml" ds:itemID="{4B255D0B-D97A-1B46-9D5E-EA6A741245F9}">
   <ds:schemaRefs>
     <ds:schemaRef ds:uri="http://schemas.openxmlformats.org/officeDocument/2006/bibliography"/>
   </ds:schemaRefs>

</xml_diff>

<commit_message>
add some bad values
</commit_message>
<xml_diff>
--- a/notebooks/Report.docx
+++ b/notebooks/Report.docx
@@ -56,6 +56,9 @@
         <w:jc w:val="center"/>
       </w:pPr>
       <w:r>
+        <w:rPr>
+          <w:noProof/>
+        </w:rPr>
         <w:drawing>
           <wp:inline distT="0" distB="0" distL="0" distR="0" wp14:anchorId="34B20A20" wp14:editId="2D3B3675">
             <wp:extent cx="2913764" cy="1787611"/>
@@ -1467,19 +1470,7 @@
         <w:rPr>
           <w:color w:val="7F7F7F" w:themeColor="text1" w:themeTint="80"/>
         </w:rPr>
-        <w:t>configuration for th</w:t>
-      </w:r>
-      <w:r>
-        <w:rPr>
-          <w:color w:val="7F7F7F" w:themeColor="text1" w:themeTint="80"/>
-        </w:rPr>
-        <w:t>e</w:t>
-      </w:r>
-      <w:r>
-        <w:rPr>
-          <w:color w:val="7F7F7F" w:themeColor="text1" w:themeTint="80"/>
-        </w:rPr>
-        <w:t xml:space="preserve"> actor</w:t>
+        <w:t>configuration for the actor</w:t>
       </w:r>
       <w:r>
         <w:rPr>
@@ -7806,37 +7797,77 @@
         <w:rPr>
           <w:rStyle w:val="code"/>
         </w:rPr>
-        <w:t xml:space="preserve">1 - </w:t>
-      </w:r>
+        <w:t>1 - explore</w:t>
+      </w:r>
+      <w:r>
+        <w:t>.</w:t>
+      </w:r>
+    </w:p>
+    <w:p/>
+    <w:p>
+      <w:pPr>
+        <w:pStyle w:val="Heading3"/>
+      </w:pPr>
+      <w:r>
+        <w:t>4.2.</w:t>
+      </w:r>
+      <w:r>
+        <w:t xml:space="preserve">3. </w:t>
+      </w:r>
+      <w:r>
+        <w:t>Fill the Replay Buffer</w:t>
+      </w:r>
+    </w:p>
+    <w:p/>
+    <w:p>
+      <w:r>
+        <w:t xml:space="preserve">Before beginning the program, a long sequence of episodes is played that will fill the </w:t>
+      </w:r>
+      <w:proofErr w:type="spellStart"/>
       <w:r>
         <w:rPr>
           <w:rStyle w:val="code"/>
         </w:rPr>
-        <w:t>explore</w:t>
+        <w:t>ReplayBuffer</w:t>
+      </w:r>
+      <w:proofErr w:type="spellEnd"/>
+      <w:r>
+        <w:t xml:space="preserve"> of each </w:t>
+      </w:r>
+      <w:r>
+        <w:rPr>
+          <w:rStyle w:val="code"/>
+        </w:rPr>
+        <w:t>Agent</w:t>
       </w:r>
       <w:r>
         <w:t>.</w:t>
       </w:r>
+      <w:r>
+        <w:t xml:space="preserve"> If </w:t>
+      </w:r>
+      <w:proofErr w:type="spellStart"/>
+      <w:r>
+        <w:rPr>
+          <w:rStyle w:val="code"/>
+        </w:rPr>
+        <w:t>hotStart</w:t>
+      </w:r>
+      <w:proofErr w:type="spellEnd"/>
+      <w:r>
+        <w:t xml:space="preserve"> is </w:t>
+      </w:r>
+      <w:r>
+        <w:t xml:space="preserve">not </w:t>
+      </w:r>
+      <w:r>
+        <w:t xml:space="preserve">used, it is recommended that this filling be done using exploration set to 1. </w:t>
+      </w:r>
     </w:p>
     <w:p/>
     <w:p>
-      <w:pPr>
-        <w:pStyle w:val="Heading3"/>
-      </w:pPr>
-      <w:r>
-        <w:t>4.2.</w:t>
-      </w:r>
-      <w:r>
-        <w:t xml:space="preserve">3. </w:t>
-      </w:r>
-      <w:r>
-        <w:t>Fill the Replay Buffer</w:t>
-      </w:r>
-    </w:p>
-    <w:p/>
-    <w:p>
-      <w:r>
-        <w:t xml:space="preserve">Before beginning the program, a long sequence of episodes is played that will fill the </w:t>
+      <w:r>
+        <w:t xml:space="preserve">It is possible that the </w:t>
       </w:r>
       <w:proofErr w:type="spellStart"/>
       <w:r>
@@ -7847,59 +7878,7 @@
       </w:r>
       <w:proofErr w:type="spellEnd"/>
       <w:r>
-        <w:t xml:space="preserve"> of each </w:t>
-      </w:r>
-      <w:r>
-        <w:rPr>
-          <w:rStyle w:val="code"/>
-        </w:rPr>
-        <w:t>Agent</w:t>
-      </w:r>
-      <w:r>
-        <w:t>.</w:t>
-      </w:r>
-      <w:r>
-        <w:t xml:space="preserve"> If </w:t>
-      </w:r>
-      <w:proofErr w:type="spellStart"/>
-      <w:r>
-        <w:rPr>
-          <w:rStyle w:val="code"/>
-        </w:rPr>
-        <w:t>hotStart</w:t>
-      </w:r>
-      <w:proofErr w:type="spellEnd"/>
-      <w:r>
-        <w:t xml:space="preserve"> is </w:t>
-      </w:r>
-      <w:r>
-        <w:t xml:space="preserve">not </w:t>
-      </w:r>
-      <w:r>
-        <w:t xml:space="preserve">used, it is recommended that this filling be done using exploration set to 1. </w:t>
-      </w:r>
-    </w:p>
-    <w:p/>
-    <w:p>
-      <w:r>
-        <w:t xml:space="preserve">It is possible that the </w:t>
-      </w:r>
-      <w:proofErr w:type="spellStart"/>
-      <w:r>
-        <w:rPr>
-          <w:rStyle w:val="code"/>
-        </w:rPr>
-        <w:t>ReplayBuffer</w:t>
-      </w:r>
-      <w:proofErr w:type="spellEnd"/>
-      <w:r>
-        <w:t xml:space="preserve"> be replenished with memory that comes from a judicious mix of exploration and exploitation.</w:t>
-      </w:r>
-      <w:r>
-        <w:t xml:space="preserve"> </w:t>
-      </w:r>
-      <w:r>
-        <w:t xml:space="preserve">For this, the parameters </w:t>
+        <w:t xml:space="preserve"> be replenished with memory that comes from a judicious mix of exploration and exploitation. For this, the parameters </w:t>
       </w:r>
       <w:proofErr w:type="spellStart"/>
       <w:r>
@@ -8461,12 +8440,7 @@
         </w:numPr>
       </w:pPr>
       <w:r>
-        <w:t>Save the final model, the config file and t</w:t>
-      </w:r>
-      <w:bookmarkStart w:id="0" w:name="_GoBack"/>
-      <w:bookmarkEnd w:id="0"/>
-      <w:r>
-        <w:t>he plots in the same folder</w:t>
+        <w:t>Save the final model, the config file and the plots in the same folder</w:t>
       </w:r>
     </w:p>
     <w:p/>
@@ -8523,16 +8497,7 @@
     <w:p/>
     <w:p>
       <w:r>
-        <w:t xml:space="preserve">This is a </w:t>
-      </w:r>
-      <w:r>
-        <w:t>fresh</w:t>
-      </w:r>
-      <w:r>
-        <w:t xml:space="preserve"> run</w:t>
-      </w:r>
-      <w:r>
-        <w:t xml:space="preserve"> and went through 2500 episodes. The </w:t>
+        <w:t xml:space="preserve">This is a fresh run and went through 2500 episodes. The </w:t>
       </w:r>
       <w:proofErr w:type="spellStart"/>
       <w:r>
@@ -8804,10 +8769,7 @@
         <w:t>2</w:t>
       </w:r>
       <w:r>
-        <w:t xml:space="preserve">. </w:t>
-      </w:r>
-      <w:r>
-        <w:t xml:space="preserve">Updated </w:t>
+        <w:t xml:space="preserve">. Updated </w:t>
       </w:r>
       <m:oMath>
         <m:r>
@@ -9103,16 +9065,7 @@
         <w:pStyle w:val="Heading3"/>
       </w:pPr>
       <w:r>
-        <w:t>4.3.</w:t>
-      </w:r>
-      <w:r>
-        <w:t>3</w:t>
-      </w:r>
-      <w:r>
-        <w:t xml:space="preserve">. </w:t>
-      </w:r>
-      <w:r>
-        <w:t>Start from the previous solution and retrain for a longer time</w:t>
+        <w:t>4.3.3. Start from the previous solution and retrain for a longer time</w:t>
       </w:r>
     </w:p>
     <w:p/>
@@ -9310,10 +9263,7 @@
         <w:pStyle w:val="Heading3"/>
       </w:pPr>
       <w:r>
-        <w:t xml:space="preserve">4.3.3. </w:t>
-      </w:r>
-      <w:r>
-        <w:t xml:space="preserve">Say Hello to </w:t>
+        <w:t xml:space="preserve">4.3.3. Say Hello to </w:t>
       </w:r>
       <w:proofErr w:type="spellStart"/>
       <w:r>
@@ -9341,15 +9291,7 @@
       </w:r>
       <w:proofErr w:type="spellEnd"/>
       <w:r>
-        <w:t xml:space="preserve">. This represents the hit number that a particular tuple belongs to within </w:t>
-      </w:r>
-      <w:proofErr w:type="spellStart"/>
-      <w:r>
-        <w:t>the</w:t>
-      </w:r>
-      <w:proofErr w:type="spellEnd"/>
-      <w:r>
-        <w:t xml:space="preserve"> episode. </w:t>
+        <w:t xml:space="preserve">. This represents the hit number that a particular tuple belongs to within the episode. </w:t>
       </w:r>
       <w:r>
         <w:t xml:space="preserve">Look at Fig.  5. (b) for an intuitive explanation. </w:t>
@@ -9774,6 +9716,195 @@
         <w:t xml:space="preserve">Well, we have our first 4. However, still not very good or stable. This is starting to get depressing. </w:t>
       </w:r>
     </w:p>
+    <w:p/>
+    <w:p>
+      <w:pPr>
+        <w:pStyle w:val="Heading3"/>
+      </w:pPr>
+      <w:r>
+        <w:t>4.3.</w:t>
+      </w:r>
+      <w:r>
+        <w:t>4</w:t>
+      </w:r>
+      <w:r>
+        <w:t xml:space="preserve">. </w:t>
+      </w:r>
+      <w:r>
+        <w:t>Incorporate some failures</w:t>
+      </w:r>
+    </w:p>
+    <w:p/>
+    <w:p>
+      <w:r>
+        <w:t>After watching some of the videos, we realized that it is possible, we are not incorporating the failures within our calculations. Hence, we incorporate a little bit of failures within the mix.</w:t>
+      </w:r>
+      <w:r>
+        <w:t xml:space="preserve"> Approximately at the 2000 mark, we see that the actor functions basically flatten out. </w:t>
+      </w:r>
+      <w:bookmarkStart w:id="0" w:name="_GoBack"/>
+      <w:bookmarkEnd w:id="0"/>
+    </w:p>
+    <w:p/>
+    <w:tbl>
+      <w:tblPr>
+        <w:tblStyle w:val="TableGrid"/>
+        <w:tblW w:w="0" w:type="auto"/>
+        <w:tblLook w:val="04A0" w:firstRow="1" w:lastRow="0" w:firstColumn="1" w:lastColumn="0" w:noHBand="0" w:noVBand="1"/>
+      </w:tblPr>
+      <w:tblGrid>
+        <w:gridCol w:w="4505"/>
+        <w:gridCol w:w="4505"/>
+      </w:tblGrid>
+      <w:tr>
+        <w:tc>
+          <w:tcPr>
+            <w:tcW w:w="4505" w:type="dxa"/>
+            <w:vAlign w:val="center"/>
+          </w:tcPr>
+          <w:p>
+            <w:pPr>
+              <w:jc w:val="center"/>
+            </w:pPr>
+            <w:r>
+              <w:rPr>
+                <w:noProof/>
+              </w:rPr>
+              <w:drawing>
+                <wp:inline distT="0" distB="0" distL="0" distR="0" wp14:anchorId="1FBCE4C2" wp14:editId="50BD1B8E">
+                  <wp:extent cx="2520000" cy="2016000"/>
+                  <wp:effectExtent l="0" t="0" r="0" b="3810"/>
+                  <wp:docPr id="10" name="Picture 10"/>
+                  <wp:cNvGraphicFramePr>
+                    <a:graphicFrameLocks xmlns:a="http://schemas.openxmlformats.org/drawingml/2006/main" noChangeAspect="1"/>
+                  </wp:cNvGraphicFramePr>
+                  <a:graphic xmlns:a="http://schemas.openxmlformats.org/drawingml/2006/main">
+                    <a:graphicData uri="http://schemas.openxmlformats.org/drawingml/2006/picture">
+                      <pic:pic xmlns:pic="http://schemas.openxmlformats.org/drawingml/2006/picture">
+                        <pic:nvPicPr>
+                          <pic:cNvPr id="10" name="scoresAgent_0.png"/>
+                          <pic:cNvPicPr/>
+                        </pic:nvPicPr>
+                        <pic:blipFill>
+                          <a:blip r:embed="rId25">
+                            <a:extLst>
+                              <a:ext uri="{28A0092B-C50C-407E-A947-70E740481C1C}">
+                                <a14:useLocalDpi xmlns:a14="http://schemas.microsoft.com/office/drawing/2010/main" val="0"/>
+                              </a:ext>
+                            </a:extLst>
+                          </a:blip>
+                          <a:stretch>
+                            <a:fillRect/>
+                          </a:stretch>
+                        </pic:blipFill>
+                        <pic:spPr>
+                          <a:xfrm>
+                            <a:off x="0" y="0"/>
+                            <a:ext cx="2520000" cy="2016000"/>
+                          </a:xfrm>
+                          <a:prstGeom prst="rect">
+                            <a:avLst/>
+                          </a:prstGeom>
+                        </pic:spPr>
+                      </pic:pic>
+                    </a:graphicData>
+                  </a:graphic>
+                </wp:inline>
+              </w:drawing>
+            </w:r>
+          </w:p>
+        </w:tc>
+        <w:tc>
+          <w:tcPr>
+            <w:tcW w:w="4505" w:type="dxa"/>
+            <w:vAlign w:val="center"/>
+          </w:tcPr>
+          <w:p>
+            <w:pPr>
+              <w:jc w:val="center"/>
+            </w:pPr>
+            <w:r>
+              <w:rPr>
+                <w:noProof/>
+              </w:rPr>
+              <w:drawing>
+                <wp:inline distT="0" distB="0" distL="0" distR="0" wp14:anchorId="3ABD3569" wp14:editId="1A3855FF">
+                  <wp:extent cx="2520000" cy="2016000"/>
+                  <wp:effectExtent l="0" t="0" r="0" b="3810"/>
+                  <wp:docPr id="9" name="Picture 9"/>
+                  <wp:cNvGraphicFramePr>
+                    <a:graphicFrameLocks xmlns:a="http://schemas.openxmlformats.org/drawingml/2006/main" noChangeAspect="1"/>
+                  </wp:cNvGraphicFramePr>
+                  <a:graphic xmlns:a="http://schemas.openxmlformats.org/drawingml/2006/main">
+                    <a:graphicData uri="http://schemas.openxmlformats.org/drawingml/2006/picture">
+                      <pic:pic xmlns:pic="http://schemas.openxmlformats.org/drawingml/2006/picture">
+                        <pic:nvPicPr>
+                          <pic:cNvPr id="9" name="losses.png"/>
+                          <pic:cNvPicPr/>
+                        </pic:nvPicPr>
+                        <pic:blipFill>
+                          <a:blip r:embed="rId26">
+                            <a:extLst>
+                              <a:ext uri="{28A0092B-C50C-407E-A947-70E740481C1C}">
+                                <a14:useLocalDpi xmlns:a14="http://schemas.microsoft.com/office/drawing/2010/main" val="0"/>
+                              </a:ext>
+                            </a:extLst>
+                          </a:blip>
+                          <a:stretch>
+                            <a:fillRect/>
+                          </a:stretch>
+                        </pic:blipFill>
+                        <pic:spPr>
+                          <a:xfrm>
+                            <a:off x="0" y="0"/>
+                            <a:ext cx="2520000" cy="2016000"/>
+                          </a:xfrm>
+                          <a:prstGeom prst="rect">
+                            <a:avLst/>
+                          </a:prstGeom>
+                        </pic:spPr>
+                      </pic:pic>
+                    </a:graphicData>
+                  </a:graphic>
+                </wp:inline>
+              </w:drawing>
+            </w:r>
+          </w:p>
+        </w:tc>
+      </w:tr>
+      <w:tr>
+        <w:tc>
+          <w:tcPr>
+            <w:tcW w:w="4505" w:type="dxa"/>
+            <w:vAlign w:val="center"/>
+          </w:tcPr>
+          <w:p>
+            <w:pPr>
+              <w:jc w:val="center"/>
+            </w:pPr>
+            <w:r>
+              <w:t>Scores for every iteration</w:t>
+            </w:r>
+          </w:p>
+        </w:tc>
+        <w:tc>
+          <w:tcPr>
+            <w:tcW w:w="4505" w:type="dxa"/>
+            <w:vAlign w:val="center"/>
+          </w:tcPr>
+          <w:p>
+            <w:pPr>
+              <w:jc w:val="center"/>
+            </w:pPr>
+            <w:r>
+              <w:t>Loss functions</w:t>
+            </w:r>
+          </w:p>
+        </w:tc>
+      </w:tr>
+    </w:tbl>
+    <w:p/>
+    <w:p/>
     <w:p>
       <w:pPr>
         <w:pStyle w:val="Heading1"/>
@@ -10730,6 +10861,7 @@
   <w:style w:type="character" w:default="1" w:styleId="DefaultParagraphFont">
     <w:name w:val="Default Paragraph Font"/>
     <w:uiPriority w:val="1"/>
+    <w:semiHidden/>
     <w:unhideWhenUsed/>
   </w:style>
   <w:style w:type="table" w:default="1" w:styleId="TableNormal">
@@ -11318,7 +11450,7 @@
 </file>
 
 <file path=customXml/itemProps1.xml><?xml version="1.0" encoding="utf-8"?>
-<ds:datastoreItem xmlns:ds="http://schemas.openxmlformats.org/officeDocument/2006/customXml" ds:itemID="{10E54CEC-8B62-E74A-A48F-F69AA029DC6F}">
+<ds:datastoreItem xmlns:ds="http://schemas.openxmlformats.org/officeDocument/2006/customXml" ds:itemID="{44A749F1-4DDD-F642-BA64-93F18D05BA87}">
   <ds:schemaRefs>
     <ds:schemaRef ds:uri="http://schemas.openxmlformats.org/officeDocument/2006/bibliography"/>
   </ds:schemaRefs>

</xml_diff>

<commit_message>
updating the report with the new experiment
</commit_message>
<xml_diff>
--- a/notebooks/Report.docx
+++ b/notebooks/Report.docx
@@ -9722,16 +9722,7 @@
         <w:pStyle w:val="Heading3"/>
       </w:pPr>
       <w:r>
-        <w:t>4.3.</w:t>
-      </w:r>
-      <w:r>
-        <w:t>4</w:t>
-      </w:r>
-      <w:r>
-        <w:t xml:space="preserve">. </w:t>
-      </w:r>
-      <w:r>
-        <w:t>Incorporate some failures</w:t>
+        <w:t>4.3.4. Incorporate some failures</w:t>
       </w:r>
     </w:p>
     <w:p/>
@@ -9742,8 +9733,6 @@
       <w:r>
         <w:t xml:space="preserve"> Approximately at the 2000 mark, we see that the actor functions basically flatten out. </w:t>
       </w:r>
-      <w:bookmarkStart w:id="0" w:name="_GoBack"/>
-      <w:bookmarkEnd w:id="0"/>
     </w:p>
     <w:p/>
     <w:tbl>
@@ -9904,7 +9893,503 @@
       </w:tr>
     </w:tbl>
     <w:p/>
+    <w:p>
+      <w:r>
+        <w:t xml:space="preserve">At this point, it is obvious that there is a difference between </w:t>
+      </w:r>
+      <w:r>
+        <w:rPr>
+          <w:rStyle w:val="code"/>
+        </w:rPr>
+        <w:t>Agent</w:t>
+      </w:r>
+      <w:r>
+        <w:rPr>
+          <w:rStyle w:val="code"/>
+        </w:rPr>
+        <w:t>_0</w:t>
+      </w:r>
+      <w:r>
+        <w:t xml:space="preserve"> and </w:t>
+      </w:r>
+      <w:r>
+        <w:rPr>
+          <w:rStyle w:val="code"/>
+        </w:rPr>
+        <w:t>Agent_1</w:t>
+      </w:r>
+      <w:r>
+        <w:t xml:space="preserve">. It turns out that </w:t>
+      </w:r>
+      <w:r>
+        <w:rPr>
+          <w:rStyle w:val="code"/>
+        </w:rPr>
+        <w:t>Agent_0</w:t>
+      </w:r>
+      <w:r>
+        <w:t xml:space="preserve"> can hit the initial ball every time. However, </w:t>
+      </w:r>
+      <w:r>
+        <w:rPr>
+          <w:rStyle w:val="code"/>
+        </w:rPr>
+        <w:t>Agent_1</w:t>
+      </w:r>
+      <w:r>
+        <w:t xml:space="preserve"> </w:t>
+      </w:r>
+      <w:proofErr w:type="gramStart"/>
+      <w:r>
+        <w:t>sucks</w:t>
+      </w:r>
+      <w:proofErr w:type="gramEnd"/>
+      <w:r>
+        <w:t xml:space="preserve"> at it. If we initialize both agents with values of Agent_0, then we at least start them off with some interesting results …</w:t>
+      </w:r>
+    </w:p>
     <w:p/>
+    <w:p>
+      <w:pPr>
+        <w:pStyle w:val="ListParagraph"/>
+        <w:numPr>
+          <w:ilvl w:val="0"/>
+          <w:numId w:val="4"/>
+        </w:numPr>
+      </w:pPr>
+      <w:r>
+        <w:t xml:space="preserve">With separate agents, they look like the following: </w:t>
+      </w:r>
+      <w:r>
+        <w:t>https://youtu.be/ryhIdbBlKz8</w:t>
+      </w:r>
+    </w:p>
+    <w:p>
+      <w:pPr>
+        <w:pStyle w:val="ListParagraph"/>
+        <w:numPr>
+          <w:ilvl w:val="0"/>
+          <w:numId w:val="4"/>
+        </w:numPr>
+      </w:pPr>
+      <w:r>
+        <w:t xml:space="preserve">With Agent_0 for both, they look like the following: </w:t>
+      </w:r>
+      <w:r>
+        <w:t>https://youtu.be/ZkZjs1Gq0yU</w:t>
+      </w:r>
+    </w:p>
+    <w:p/>
+    <w:p>
+      <w:r>
+        <w:t xml:space="preserve">Hence, for the next run, we start at the </w:t>
+      </w:r>
+      <w:proofErr w:type="gramStart"/>
+      <w:r>
+        <w:t>2000 time</w:t>
+      </w:r>
+      <w:proofErr w:type="gramEnd"/>
+      <w:r>
+        <w:t xml:space="preserve"> unit with the same agent: </w:t>
+      </w:r>
+      <w:r>
+        <w:rPr>
+          <w:rStyle w:val="code"/>
+        </w:rPr>
+        <w:t>Agent_0.</w:t>
+      </w:r>
+      <w:r>
+        <w:t xml:space="preserve"> </w:t>
+      </w:r>
+      <w:r>
+        <w:t xml:space="preserve">We want to check whether we are able to generate better result. Note that basically both </w:t>
+      </w:r>
+      <w:r>
+        <w:t xml:space="preserve">actor losses are saturating to -0.1. This means that the critic is mostly predicting a single hit. Furthermore, the critic loss seems to have significant instability. A sign that the critic has perhaps a significant learning rate. </w:t>
+      </w:r>
+    </w:p>
+    <w:p/>
+    <w:p>
+      <w:r>
+        <w:t>It turns out that the instability in the learning rate is significant and cannot be used for the problem.</w:t>
+      </w:r>
+      <w:r>
+        <w:t xml:space="preserve"> This is even worse …</w:t>
+      </w:r>
+    </w:p>
+    <w:p/>
+    <w:tbl>
+      <w:tblPr>
+        <w:tblStyle w:val="TableGrid"/>
+        <w:tblW w:w="0" w:type="auto"/>
+        <w:tblLook w:val="04A0" w:firstRow="1" w:lastRow="0" w:firstColumn="1" w:lastColumn="0" w:noHBand="0" w:noVBand="1"/>
+      </w:tblPr>
+      <w:tblGrid>
+        <w:gridCol w:w="4505"/>
+        <w:gridCol w:w="4505"/>
+      </w:tblGrid>
+      <w:tr>
+        <w:tc>
+          <w:tcPr>
+            <w:tcW w:w="4505" w:type="dxa"/>
+            <w:tcBorders>
+              <w:top w:val="nil"/>
+              <w:left w:val="nil"/>
+              <w:bottom w:val="nil"/>
+              <w:right w:val="nil"/>
+            </w:tcBorders>
+            <w:vAlign w:val="center"/>
+          </w:tcPr>
+          <w:p>
+            <w:pPr>
+              <w:jc w:val="center"/>
+            </w:pPr>
+            <w:r>
+              <w:rPr>
+                <w:noProof/>
+              </w:rPr>
+              <w:lastRenderedPageBreak/>
+              <w:drawing>
+                <wp:inline distT="0" distB="0" distL="0" distR="0" wp14:anchorId="2EB2E0B0" wp14:editId="7D6EA2EF">
+                  <wp:extent cx="2520000" cy="2016000"/>
+                  <wp:effectExtent l="0" t="0" r="0" b="3810"/>
+                  <wp:docPr id="14" name="Picture 14"/>
+                  <wp:cNvGraphicFramePr>
+                    <a:graphicFrameLocks xmlns:a="http://schemas.openxmlformats.org/drawingml/2006/main" noChangeAspect="1"/>
+                  </wp:cNvGraphicFramePr>
+                  <a:graphic xmlns:a="http://schemas.openxmlformats.org/drawingml/2006/main">
+                    <a:graphicData uri="http://schemas.openxmlformats.org/drawingml/2006/picture">
+                      <pic:pic xmlns:pic="http://schemas.openxmlformats.org/drawingml/2006/picture">
+                        <pic:nvPicPr>
+                          <pic:cNvPr id="14" name="scoresAgent_1.png"/>
+                          <pic:cNvPicPr/>
+                        </pic:nvPicPr>
+                        <pic:blipFill>
+                          <a:blip r:embed="rId27">
+                            <a:extLst>
+                              <a:ext uri="{28A0092B-C50C-407E-A947-70E740481C1C}">
+                                <a14:useLocalDpi xmlns:a14="http://schemas.microsoft.com/office/drawing/2010/main" val="0"/>
+                              </a:ext>
+                            </a:extLst>
+                          </a:blip>
+                          <a:stretch>
+                            <a:fillRect/>
+                          </a:stretch>
+                        </pic:blipFill>
+                        <pic:spPr>
+                          <a:xfrm>
+                            <a:off x="0" y="0"/>
+                            <a:ext cx="2520000" cy="2016000"/>
+                          </a:xfrm>
+                          <a:prstGeom prst="rect">
+                            <a:avLst/>
+                          </a:prstGeom>
+                        </pic:spPr>
+                      </pic:pic>
+                    </a:graphicData>
+                  </a:graphic>
+                </wp:inline>
+              </w:drawing>
+            </w:r>
+          </w:p>
+        </w:tc>
+        <w:tc>
+          <w:tcPr>
+            <w:tcW w:w="4505" w:type="dxa"/>
+            <w:tcBorders>
+              <w:left w:val="nil"/>
+            </w:tcBorders>
+            <w:vAlign w:val="center"/>
+          </w:tcPr>
+          <w:p>
+            <w:pPr>
+              <w:jc w:val="center"/>
+            </w:pPr>
+            <w:r>
+              <w:rPr>
+                <w:noProof/>
+              </w:rPr>
+              <w:drawing>
+                <wp:inline distT="0" distB="0" distL="0" distR="0" wp14:anchorId="42A07C3B" wp14:editId="5C12D397">
+                  <wp:extent cx="2520000" cy="2016000"/>
+                  <wp:effectExtent l="0" t="0" r="0" b="3810"/>
+                  <wp:docPr id="13" name="Picture 13"/>
+                  <wp:cNvGraphicFramePr>
+                    <a:graphicFrameLocks xmlns:a="http://schemas.openxmlformats.org/drawingml/2006/main" noChangeAspect="1"/>
+                  </wp:cNvGraphicFramePr>
+                  <a:graphic xmlns:a="http://schemas.openxmlformats.org/drawingml/2006/main">
+                    <a:graphicData uri="http://schemas.openxmlformats.org/drawingml/2006/picture">
+                      <pic:pic xmlns:pic="http://schemas.openxmlformats.org/drawingml/2006/picture">
+                        <pic:nvPicPr>
+                          <pic:cNvPr id="13" name="losses.png"/>
+                          <pic:cNvPicPr/>
+                        </pic:nvPicPr>
+                        <pic:blipFill>
+                          <a:blip r:embed="rId28">
+                            <a:extLst>
+                              <a:ext uri="{28A0092B-C50C-407E-A947-70E740481C1C}">
+                                <a14:useLocalDpi xmlns:a14="http://schemas.microsoft.com/office/drawing/2010/main" val="0"/>
+                              </a:ext>
+                            </a:extLst>
+                          </a:blip>
+                          <a:stretch>
+                            <a:fillRect/>
+                          </a:stretch>
+                        </pic:blipFill>
+                        <pic:spPr>
+                          <a:xfrm>
+                            <a:off x="0" y="0"/>
+                            <a:ext cx="2520000" cy="2016000"/>
+                          </a:xfrm>
+                          <a:prstGeom prst="rect">
+                            <a:avLst/>
+                          </a:prstGeom>
+                        </pic:spPr>
+                      </pic:pic>
+                    </a:graphicData>
+                  </a:graphic>
+                </wp:inline>
+              </w:drawing>
+            </w:r>
+          </w:p>
+        </w:tc>
+      </w:tr>
+      <w:tr>
+        <w:tc>
+          <w:tcPr>
+            <w:tcW w:w="4505" w:type="dxa"/>
+            <w:tcBorders>
+              <w:top w:val="nil"/>
+              <w:left w:val="nil"/>
+              <w:bottom w:val="nil"/>
+              <w:right w:val="nil"/>
+            </w:tcBorders>
+            <w:vAlign w:val="center"/>
+          </w:tcPr>
+          <w:p>
+            <w:pPr>
+              <w:jc w:val="center"/>
+            </w:pPr>
+            <w:r>
+              <w:t>Scores for every iteration</w:t>
+            </w:r>
+          </w:p>
+        </w:tc>
+        <w:tc>
+          <w:tcPr>
+            <w:tcW w:w="4505" w:type="dxa"/>
+            <w:tcBorders>
+              <w:left w:val="nil"/>
+            </w:tcBorders>
+            <w:vAlign w:val="center"/>
+          </w:tcPr>
+          <w:p>
+            <w:pPr>
+              <w:jc w:val="center"/>
+            </w:pPr>
+            <w:r>
+              <w:t>Loss functions</w:t>
+            </w:r>
+          </w:p>
+        </w:tc>
+      </w:tr>
+    </w:tbl>
+    <w:p/>
+    <w:p>
+      <w:r>
+        <w:t xml:space="preserve">Losses are decreasing. However, we are not learning the right thing. </w:t>
+      </w:r>
+    </w:p>
+    <w:p/>
+    <w:p>
+      <w:pPr>
+        <w:pStyle w:val="Heading3"/>
+      </w:pPr>
+      <w:r>
+        <w:t>4.3.</w:t>
+      </w:r>
+      <w:r>
+        <w:t>5</w:t>
+      </w:r>
+      <w:r>
+        <w:t xml:space="preserve">. </w:t>
+      </w:r>
+      <w:r>
+        <w:t>Start with the same agent, but do a very long run</w:t>
+      </w:r>
+    </w:p>
+    <w:p/>
+    <w:p>
+      <w:r>
+        <w:t>We have changed the program so that, after the first hit, the program switches to a 50% exploration function. Even this doesn’t seem to be working …</w:t>
+      </w:r>
+      <w:bookmarkStart w:id="0" w:name="_GoBack"/>
+      <w:bookmarkEnd w:id="0"/>
+    </w:p>
+    <w:p/>
+    <w:tbl>
+      <w:tblPr>
+        <w:tblStyle w:val="TableGrid"/>
+        <w:tblW w:w="0" w:type="auto"/>
+        <w:tblLook w:val="04A0" w:firstRow="1" w:lastRow="0" w:firstColumn="1" w:lastColumn="0" w:noHBand="0" w:noVBand="1"/>
+      </w:tblPr>
+      <w:tblGrid>
+        <w:gridCol w:w="4505"/>
+        <w:gridCol w:w="4505"/>
+      </w:tblGrid>
+      <w:tr>
+        <w:tc>
+          <w:tcPr>
+            <w:tcW w:w="4505" w:type="dxa"/>
+            <w:vAlign w:val="center"/>
+          </w:tcPr>
+          <w:p>
+            <w:pPr>
+              <w:jc w:val="center"/>
+            </w:pPr>
+            <w:r>
+              <w:rPr>
+                <w:noProof/>
+              </w:rPr>
+              <w:drawing>
+                <wp:inline distT="0" distB="0" distL="0" distR="0" wp14:anchorId="0F5C2764" wp14:editId="1A62FFBF">
+                  <wp:extent cx="2520000" cy="2016000"/>
+                  <wp:effectExtent l="0" t="0" r="0" b="3810"/>
+                  <wp:docPr id="17" name="Picture 17"/>
+                  <wp:cNvGraphicFramePr>
+                    <a:graphicFrameLocks xmlns:a="http://schemas.openxmlformats.org/drawingml/2006/main" noChangeAspect="1"/>
+                  </wp:cNvGraphicFramePr>
+                  <a:graphic xmlns:a="http://schemas.openxmlformats.org/drawingml/2006/main">
+                    <a:graphicData uri="http://schemas.openxmlformats.org/drawingml/2006/picture">
+                      <pic:pic xmlns:pic="http://schemas.openxmlformats.org/drawingml/2006/picture">
+                        <pic:nvPicPr>
+                          <pic:cNvPr id="17" name="scoresAgent_0.png"/>
+                          <pic:cNvPicPr/>
+                        </pic:nvPicPr>
+                        <pic:blipFill>
+                          <a:blip r:embed="rId29">
+                            <a:extLst>
+                              <a:ext uri="{28A0092B-C50C-407E-A947-70E740481C1C}">
+                                <a14:useLocalDpi xmlns:a14="http://schemas.microsoft.com/office/drawing/2010/main" val="0"/>
+                              </a:ext>
+                            </a:extLst>
+                          </a:blip>
+                          <a:stretch>
+                            <a:fillRect/>
+                          </a:stretch>
+                        </pic:blipFill>
+                        <pic:spPr>
+                          <a:xfrm>
+                            <a:off x="0" y="0"/>
+                            <a:ext cx="2520000" cy="2016000"/>
+                          </a:xfrm>
+                          <a:prstGeom prst="rect">
+                            <a:avLst/>
+                          </a:prstGeom>
+                        </pic:spPr>
+                      </pic:pic>
+                    </a:graphicData>
+                  </a:graphic>
+                </wp:inline>
+              </w:drawing>
+            </w:r>
+          </w:p>
+        </w:tc>
+        <w:tc>
+          <w:tcPr>
+            <w:tcW w:w="4505" w:type="dxa"/>
+            <w:vAlign w:val="center"/>
+          </w:tcPr>
+          <w:p>
+            <w:pPr>
+              <w:jc w:val="center"/>
+            </w:pPr>
+            <w:r>
+              <w:rPr>
+                <w:noProof/>
+              </w:rPr>
+              <w:drawing>
+                <wp:inline distT="0" distB="0" distL="0" distR="0" wp14:anchorId="151BD3B5" wp14:editId="0AA1CBCB">
+                  <wp:extent cx="2520000" cy="2016000"/>
+                  <wp:effectExtent l="0" t="0" r="0" b="3810"/>
+                  <wp:docPr id="18" name="Picture 18"/>
+                  <wp:cNvGraphicFramePr>
+                    <a:graphicFrameLocks xmlns:a="http://schemas.openxmlformats.org/drawingml/2006/main" noChangeAspect="1"/>
+                  </wp:cNvGraphicFramePr>
+                  <a:graphic xmlns:a="http://schemas.openxmlformats.org/drawingml/2006/main">
+                    <a:graphicData uri="http://schemas.openxmlformats.org/drawingml/2006/picture">
+                      <pic:pic xmlns:pic="http://schemas.openxmlformats.org/drawingml/2006/picture">
+                        <pic:nvPicPr>
+                          <pic:cNvPr id="18" name="losses.png"/>
+                          <pic:cNvPicPr/>
+                        </pic:nvPicPr>
+                        <pic:blipFill>
+                          <a:blip r:embed="rId30">
+                            <a:extLst>
+                              <a:ext uri="{28A0092B-C50C-407E-A947-70E740481C1C}">
+                                <a14:useLocalDpi xmlns:a14="http://schemas.microsoft.com/office/drawing/2010/main" val="0"/>
+                              </a:ext>
+                            </a:extLst>
+                          </a:blip>
+                          <a:stretch>
+                            <a:fillRect/>
+                          </a:stretch>
+                        </pic:blipFill>
+                        <pic:spPr>
+                          <a:xfrm>
+                            <a:off x="0" y="0"/>
+                            <a:ext cx="2520000" cy="2016000"/>
+                          </a:xfrm>
+                          <a:prstGeom prst="rect">
+                            <a:avLst/>
+                          </a:prstGeom>
+                        </pic:spPr>
+                      </pic:pic>
+                    </a:graphicData>
+                  </a:graphic>
+                </wp:inline>
+              </w:drawing>
+            </w:r>
+          </w:p>
+        </w:tc>
+      </w:tr>
+      <w:tr>
+        <w:tc>
+          <w:tcPr>
+            <w:tcW w:w="4505" w:type="dxa"/>
+            <w:vAlign w:val="center"/>
+          </w:tcPr>
+          <w:p>
+            <w:pPr>
+              <w:jc w:val="center"/>
+            </w:pPr>
+            <w:r>
+              <w:t>Scores for every iteration</w:t>
+            </w:r>
+          </w:p>
+        </w:tc>
+        <w:tc>
+          <w:tcPr>
+            <w:tcW w:w="4505" w:type="dxa"/>
+            <w:vAlign w:val="center"/>
+          </w:tcPr>
+          <w:p>
+            <w:pPr>
+              <w:jc w:val="center"/>
+            </w:pPr>
+            <w:r>
+              <w:t>Loss functions</w:t>
+            </w:r>
+          </w:p>
+        </w:tc>
+      </w:tr>
+    </w:tbl>
+    <w:p/>
+    <w:p>
+      <w:r>
+        <w:t>Looks like there is very little improvement for the actor loss function. We need some other method of improvement …</w:t>
+      </w:r>
+    </w:p>
     <w:p>
       <w:pPr>
         <w:pStyle w:val="Heading1"/>
@@ -10024,13 +10509,7 @@
         <w:rPr>
           <w:sz w:val="16"/>
         </w:rPr>
-        <w:t xml:space="preserve">Generation of policies for both generating memories and training is discussed in Section </w:t>
-      </w:r>
-      <w:r>
-        <w:rPr>
-          <w:sz w:val="16"/>
-        </w:rPr>
-        <w:t>4.2.</w:t>
+        <w:t>Generation of policies for both generating memories and training is discussed in Section 4.2.</w:t>
       </w:r>
       <w:r>
         <w:rPr>
@@ -10342,6 +10821,119 @@
       </w:pPr>
     </w:lvl>
   </w:abstractNum>
+  <w:abstractNum w:abstractNumId="3" w15:restartNumberingAfterBreak="0">
+    <w:nsid w:val="5D386EE8"/>
+    <w:multiLevelType w:val="hybridMultilevel"/>
+    <w:tmpl w:val="35EA9CA0"/>
+    <w:lvl w:ilvl="0" w:tplc="04090001">
+      <w:start w:val="1"/>
+      <w:numFmt w:val="bullet"/>
+      <w:lvlText w:val=""/>
+      <w:lvlJc w:val="left"/>
+      <w:pPr>
+        <w:ind w:left="720" w:hanging="360"/>
+      </w:pPr>
+      <w:rPr>
+        <w:rFonts w:ascii="Symbol" w:hAnsi="Symbol" w:hint="default"/>
+      </w:rPr>
+    </w:lvl>
+    <w:lvl w:ilvl="1" w:tplc="04090003" w:tentative="1">
+      <w:start w:val="1"/>
+      <w:numFmt w:val="bullet"/>
+      <w:lvlText w:val="o"/>
+      <w:lvlJc w:val="left"/>
+      <w:pPr>
+        <w:ind w:left="1440" w:hanging="360"/>
+      </w:pPr>
+      <w:rPr>
+        <w:rFonts w:ascii="Courier New" w:hAnsi="Courier New" w:cs="Courier New" w:hint="default"/>
+      </w:rPr>
+    </w:lvl>
+    <w:lvl w:ilvl="2" w:tplc="04090005" w:tentative="1">
+      <w:start w:val="1"/>
+      <w:numFmt w:val="bullet"/>
+      <w:lvlText w:val=""/>
+      <w:lvlJc w:val="left"/>
+      <w:pPr>
+        <w:ind w:left="2160" w:hanging="360"/>
+      </w:pPr>
+      <w:rPr>
+        <w:rFonts w:ascii="Wingdings" w:hAnsi="Wingdings" w:hint="default"/>
+      </w:rPr>
+    </w:lvl>
+    <w:lvl w:ilvl="3" w:tplc="04090001" w:tentative="1">
+      <w:start w:val="1"/>
+      <w:numFmt w:val="bullet"/>
+      <w:lvlText w:val=""/>
+      <w:lvlJc w:val="left"/>
+      <w:pPr>
+        <w:ind w:left="2880" w:hanging="360"/>
+      </w:pPr>
+      <w:rPr>
+        <w:rFonts w:ascii="Symbol" w:hAnsi="Symbol" w:hint="default"/>
+      </w:rPr>
+    </w:lvl>
+    <w:lvl w:ilvl="4" w:tplc="04090003" w:tentative="1">
+      <w:start w:val="1"/>
+      <w:numFmt w:val="bullet"/>
+      <w:lvlText w:val="o"/>
+      <w:lvlJc w:val="left"/>
+      <w:pPr>
+        <w:ind w:left="3600" w:hanging="360"/>
+      </w:pPr>
+      <w:rPr>
+        <w:rFonts w:ascii="Courier New" w:hAnsi="Courier New" w:cs="Courier New" w:hint="default"/>
+      </w:rPr>
+    </w:lvl>
+    <w:lvl w:ilvl="5" w:tplc="04090005" w:tentative="1">
+      <w:start w:val="1"/>
+      <w:numFmt w:val="bullet"/>
+      <w:lvlText w:val=""/>
+      <w:lvlJc w:val="left"/>
+      <w:pPr>
+        <w:ind w:left="4320" w:hanging="360"/>
+      </w:pPr>
+      <w:rPr>
+        <w:rFonts w:ascii="Wingdings" w:hAnsi="Wingdings" w:hint="default"/>
+      </w:rPr>
+    </w:lvl>
+    <w:lvl w:ilvl="6" w:tplc="04090001" w:tentative="1">
+      <w:start w:val="1"/>
+      <w:numFmt w:val="bullet"/>
+      <w:lvlText w:val=""/>
+      <w:lvlJc w:val="left"/>
+      <w:pPr>
+        <w:ind w:left="5040" w:hanging="360"/>
+      </w:pPr>
+      <w:rPr>
+        <w:rFonts w:ascii="Symbol" w:hAnsi="Symbol" w:hint="default"/>
+      </w:rPr>
+    </w:lvl>
+    <w:lvl w:ilvl="7" w:tplc="04090003" w:tentative="1">
+      <w:start w:val="1"/>
+      <w:numFmt w:val="bullet"/>
+      <w:lvlText w:val="o"/>
+      <w:lvlJc w:val="left"/>
+      <w:pPr>
+        <w:ind w:left="5760" w:hanging="360"/>
+      </w:pPr>
+      <w:rPr>
+        <w:rFonts w:ascii="Courier New" w:hAnsi="Courier New" w:cs="Courier New" w:hint="default"/>
+      </w:rPr>
+    </w:lvl>
+    <w:lvl w:ilvl="8" w:tplc="04090005" w:tentative="1">
+      <w:start w:val="1"/>
+      <w:numFmt w:val="bullet"/>
+      <w:lvlText w:val=""/>
+      <w:lvlJc w:val="left"/>
+      <w:pPr>
+        <w:ind w:left="6480" w:hanging="360"/>
+      </w:pPr>
+      <w:rPr>
+        <w:rFonts w:ascii="Wingdings" w:hAnsi="Wingdings" w:hint="default"/>
+      </w:rPr>
+    </w:lvl>
+  </w:abstractNum>
   <w:num w:numId="1">
     <w:abstractNumId w:val="2"/>
   </w:num>
@@ -10350,6 +10942,9 @@
   </w:num>
   <w:num w:numId="3">
     <w:abstractNumId w:val="0"/>
+  </w:num>
+  <w:num w:numId="4">
+    <w:abstractNumId w:val="3"/>
   </w:num>
 </w:numbering>
 </file>
@@ -11181,6 +11776,27 @@
       <w:lang w:val="en-SG"/>
     </w:rPr>
   </w:style>
+  <w:style w:type="character" w:styleId="Hyperlink">
+    <w:name w:val="Hyperlink"/>
+    <w:basedOn w:val="DefaultParagraphFont"/>
+    <w:uiPriority w:val="99"/>
+    <w:unhideWhenUsed/>
+    <w:rsid w:val="00C76B41"/>
+    <w:rPr>
+      <w:color w:val="0563C1" w:themeColor="hyperlink"/>
+      <w:u w:val="single"/>
+    </w:rPr>
+  </w:style>
+  <w:style w:type="character" w:styleId="UnresolvedMention">
+    <w:name w:val="Unresolved Mention"/>
+    <w:basedOn w:val="DefaultParagraphFont"/>
+    <w:uiPriority w:val="99"/>
+    <w:rsid w:val="00C76B41"/>
+    <w:rPr>
+      <w:color w:val="605E5C"/>
+      <w:shd w:val="clear" w:color="auto" w:fill="E1DFDD"/>
+    </w:rPr>
+  </w:style>
 </w:styles>
 </file>
 
@@ -11450,7 +12066,7 @@
 </file>
 
 <file path=customXml/itemProps1.xml><?xml version="1.0" encoding="utf-8"?>
-<ds:datastoreItem xmlns:ds="http://schemas.openxmlformats.org/officeDocument/2006/customXml" ds:itemID="{44A749F1-4DDD-F642-BA64-93F18D05BA87}">
+<ds:datastoreItem xmlns:ds="http://schemas.openxmlformats.org/officeDocument/2006/customXml" ds:itemID="{B80B5CD5-1BE4-B04F-8DD5-46B523F8A42B}">
   <ds:schemaRefs>
     <ds:schemaRef ds:uri="http://schemas.openxmlformats.org/officeDocument/2006/bibliography"/>
   </ds:schemaRefs>

</xml_diff>